<commit_message>
fee structures added to the students model
</commit_message>
<xml_diff>
--- a/UI Prompt.docx
+++ b/UI Prompt.docx
@@ -5,6 +5,28 @@
     <w:p>
       <w:r>
         <w:t>UI Prompt</w:t>
+      </w:r>
+    </w:p>
+    <w:p>
+      <w:pPr>
+        <w:pStyle w:val="Heading1"/>
+      </w:pPr>
+      <w:r>
+        <w:t>Admin Panel:</w:t>
+      </w:r>
+    </w:p>
+    <w:p>
+      <w:pPr>
+        <w:pStyle w:val="Heading2"/>
+      </w:pPr>
+      <w:r>
+        <w:t xml:space="preserve">Admin can add students: </w:t>
+      </w:r>
+    </w:p>
+    <w:p>
+      <w:r>
+        <w:tab/>
+        <w:t>With fields FirstName, LastName, profile Image, Father name, School, Class, DOB, Gender, Phone, Introduction paragraph.</w:t>
       </w:r>
     </w:p>
     <w:sectPr>
@@ -445,7 +467,6 @@
     <w:next w:val="Normal"/>
     <w:link w:val="Heading2Char"/>
     <w:uiPriority w:val="9"/>
-    <w:semiHidden/>
     <w:unhideWhenUsed/>
     <w:qFormat/>
     <w:rsid w:val="00DD081D"/>
@@ -662,7 +683,6 @@
     <w:basedOn w:val="DefaultParagraphFont"/>
     <w:link w:val="Heading2"/>
     <w:uiPriority w:val="9"/>
-    <w:semiHidden/>
     <w:rsid w:val="00DD081D"/>
     <w:rPr>
       <w:rFonts w:asciiTheme="majorHAnsi" w:eastAsiaTheme="majorEastAsia" w:hAnsiTheme="majorHAnsi" w:cstheme="majorBidi"/>

</xml_diff>